<commit_message>
Caremark/Aetna Integration Project added
</commit_message>
<xml_diff>
--- a/I90/I90 vs Blocs.docx
+++ b/I90/I90 vs Blocs.docx
@@ -5,44 +5,6 @@
     <w:p>
       <w:pPr>
         <w:spacing w:before="100" w:beforeAutospacing="1" w:after="100" w:afterAutospacing="1" w:line="240" w:lineRule="auto"/>
-        <w:rPr>
-          <w:rFonts w:ascii="Times New Roman" w:eastAsia="Times New Roman" w:hAnsi="Times New Roman" w:cs="Times New Roman"/>
-          <w:kern w:val="0"/>
-          <w14:ligatures w14:val="none"/>
-        </w:rPr>
-      </w:pPr>
-      <w:r>
-        <w:rPr>
-          <w:rFonts w:ascii="Times New Roman" w:eastAsia="Times New Roman" w:hAnsi="Times New Roman" w:cs="Times New Roman"/>
-          <w:kern w:val="0"/>
-          <w14:ligatures w14:val="none"/>
-        </w:rPr>
-        <w:t>Of course. Here is a coherent and highly focused rationale for choosing a REST API integration over a provider's UX/Data block strategy, concentrating on the inherent risks and strategic disadvantages of the block-based approach.</w:t>
-      </w:r>
-    </w:p>
-    <w:p>
-      <w:pPr>
-        <w:spacing w:after="0" w:line="240" w:lineRule="auto"/>
-        <w:rPr>
-          <w:rFonts w:ascii="Times New Roman" w:eastAsia="Times New Roman" w:hAnsi="Times New Roman" w:cs="Times New Roman"/>
-          <w:kern w:val="0"/>
-          <w14:ligatures w14:val="none"/>
-        </w:rPr>
-      </w:pPr>
-      <w:r>
-        <w:rPr>
-          <w:rFonts w:ascii="Times New Roman" w:eastAsia="Times New Roman" w:hAnsi="Times New Roman" w:cs="Times New Roman"/>
-          <w:kern w:val="0"/>
-          <w14:ligatures w14:val="none"/>
-        </w:rPr>
-        <w:pict w14:anchorId="19A64D17">
-          <v:rect id="_x0000_i1025" style="width:0;height:1.5pt" o:hralign="center" o:hrstd="t" o:hr="t" fillcolor="#a0a0a0" stroked="f"/>
-        </w:pict>
-      </w:r>
-    </w:p>
-    <w:p>
-      <w:pPr>
-        <w:spacing w:before="100" w:beforeAutospacing="1" w:after="100" w:afterAutospacing="1" w:line="240" w:lineRule="auto"/>
         <w:outlineLvl w:val="2"/>
         <w:rPr>
           <w:rFonts w:ascii="Times New Roman" w:eastAsia="Times New Roman" w:hAnsi="Times New Roman" w:cs="Times New Roman"/>
@@ -117,11 +79,11 @@
       <w:r>
         <w:rPr>
           <w:rFonts w:ascii="Times New Roman" w:eastAsia="Times New Roman" w:hAnsi="Times New Roman" w:cs="Times New Roman"/>
-          <w:kern w:val="0"/>
-          <w14:ligatures w14:val="none"/>
+          <w:noProof/>
+          <w:kern w:val="0"/>
         </w:rPr>
         <w:pict w14:anchorId="1BE828F3">
-          <v:rect id="_x0000_i1026" style="width:0;height:1.5pt" o:hralign="center" o:hrstd="t" o:hr="t" fillcolor="#a0a0a0" stroked="f"/>
+          <v:rect id="_x0000_i1026" alt="" style="width:468pt;height:.05pt;mso-width-percent:0;mso-height-percent:0;mso-width-percent:0;mso-height-percent:0" o:hralign="center" o:hrstd="t" o:hr="t" fillcolor="#a0a0a0" stroked="f"/>
         </w:pict>
       </w:r>
     </w:p>
@@ -332,16 +294,7 @@
           <w:kern w:val="0"/>
           <w14:ligatures w14:val="none"/>
         </w:rPr>
-        <w:t xml:space="preserve"> Our Well-Health platform uses left-aligned checkboxes with multi-select capabilities for all search filtering (e.g., for filtering articles, resources, etc.). The provider's block uses top-aligned dropdown menus that only allow single selections for "Specialty" or "Location." A member searching for both a "Cardiologist" and an </w:t>
-      </w:r>
-      <w:r>
-        <w:rPr>
-          <w:rFonts w:ascii="Times New Roman" w:eastAsia="Times New Roman" w:hAnsi="Times New Roman" w:cs="Times New Roman"/>
-          <w:kern w:val="0"/>
-          <w14:ligatures w14:val="none"/>
-        </w:rPr>
-        <w:lastRenderedPageBreak/>
-        <w:t>"Internist" who is "Accepting New Patients" now faces a completely different and more restrictive UI than they see elsewhere on our site.</w:t>
+        <w:t xml:space="preserve"> Our Well-Health platform uses left-aligned checkboxes with multi-select capabilities for all search filtering (e.g., for filtering articles, resources, etc.). The provider's block uses top-aligned dropdown menus that only allow single selections for "Specialty" or "Location." A member searching for both a "Cardiologist" and an "Internist" who is "Accepting New Patients" now faces a completely different and more restrictive UI than they see elsewhere on our site.</w:t>
       </w:r>
     </w:p>
     <w:p>
@@ -373,7 +326,16 @@
           <w:kern w:val="0"/>
           <w14:ligatures w14:val="none"/>
         </w:rPr>
-        <w:t xml:space="preserve"> When displaying search results on a map, our brand standard is to use a soft blue pin for "In-Network" and a green checkmark icon for "Accepting New Patients." The provider's block uses the generic red Google Maps pin for everything, offering no at-a-glance visual distinction. This removes a key clarifying feature we designed to reduce member confusion.</w:t>
+        <w:t xml:space="preserve"> When displaying search results on a map, our brand standard is to use a soft blue pin for "In-Network" and a green checkmark icon for "Accepting New Patients." The provider's block uses the generic red Google Maps pin for everything, </w:t>
+      </w:r>
+      <w:r>
+        <w:rPr>
+          <w:rFonts w:ascii="Times New Roman" w:eastAsia="Times New Roman" w:hAnsi="Times New Roman" w:cs="Times New Roman"/>
+          <w:kern w:val="0"/>
+          <w14:ligatures w14:val="none"/>
+        </w:rPr>
+        <w:lastRenderedPageBreak/>
+        <w:t>offering no at-a-glance visual distinction. This removes a key clarifying feature we designed to reduce member confusion.</w:t>
       </w:r>
     </w:p>
     <w:p>
@@ -405,25 +367,7 @@
           <w:kern w:val="0"/>
           <w14:ligatures w14:val="none"/>
         </w:rPr>
-        <w:t xml:space="preserve"> We have invested heavily to ensure our platform is WCAG 2.1 AA compliant, a critical feature for users with disabilities. The provider's block may use low-contrast color combinations for appointment buttons or have improper ARIA labels for screen readers, making it difficult for visually impaired members to use. This not only breaks the </w:t>
-      </w:r>
-      <w:proofErr w:type="gramStart"/>
-      <w:r>
-        <w:rPr>
-          <w:rFonts w:ascii="Times New Roman" w:eastAsia="Times New Roman" w:hAnsi="Times New Roman" w:cs="Times New Roman"/>
-          <w:kern w:val="0"/>
-          <w14:ligatures w14:val="none"/>
-        </w:rPr>
-        <w:t>user</w:t>
-      </w:r>
-      <w:proofErr w:type="gramEnd"/>
-      <w:r>
-        <w:rPr>
-          <w:rFonts w:ascii="Times New Roman" w:eastAsia="Times New Roman" w:hAnsi="Times New Roman" w:cs="Times New Roman"/>
-          <w:kern w:val="0"/>
-          <w14:ligatures w14:val="none"/>
-        </w:rPr>
-        <w:t xml:space="preserve"> experience but also exposes us to legal risk.</w:t>
+        <w:t xml:space="preserve"> We have invested heavily to ensure our platform is WCAG 2.1 AA compliant, a critical feature for users with disabilities. The provider's block may use low-contrast color combinations for appointment buttons or have improper ARIA labels for screen readers, making it difficult for visually impaired members to use. This not only breaks the user experience but also exposes us to legal risk.</w:t>
       </w:r>
     </w:p>
     <w:p>
@@ -644,43 +588,7 @@
           <w:kern w:val="0"/>
           <w14:ligatures w14:val="none"/>
         </w:rPr>
-        <w:t xml:space="preserve">UX blocks are prescriptive and prevent us from building </w:t>
-      </w:r>
-      <w:proofErr w:type="gramStart"/>
-      <w:r>
-        <w:rPr>
-          <w:rFonts w:ascii="Times New Roman" w:eastAsia="Times New Roman" w:hAnsi="Times New Roman" w:cs="Times New Roman"/>
-          <w:kern w:val="0"/>
-          <w14:ligatures w14:val="none"/>
-        </w:rPr>
-        <w:t>the innovative</w:t>
-      </w:r>
-      <w:proofErr w:type="gramEnd"/>
-      <w:r>
-        <w:rPr>
-          <w:rFonts w:ascii="Times New Roman" w:eastAsia="Times New Roman" w:hAnsi="Times New Roman" w:cs="Times New Roman"/>
-          <w:kern w:val="0"/>
-          <w14:ligatures w14:val="none"/>
-        </w:rPr>
-        <w:t>, value-</w:t>
-      </w:r>
-      <w:proofErr w:type="gramStart"/>
-      <w:r>
-        <w:rPr>
-          <w:rFonts w:ascii="Times New Roman" w:eastAsia="Times New Roman" w:hAnsi="Times New Roman" w:cs="Times New Roman"/>
-          <w:kern w:val="0"/>
-          <w14:ligatures w14:val="none"/>
-        </w:rPr>
-        <w:t>add</w:t>
-      </w:r>
-      <w:proofErr w:type="gramEnd"/>
-      <w:r>
-        <w:rPr>
-          <w:rFonts w:ascii="Times New Roman" w:eastAsia="Times New Roman" w:hAnsi="Times New Roman" w:cs="Times New Roman"/>
-          <w:kern w:val="0"/>
-          <w14:ligatures w14:val="none"/>
-        </w:rPr>
-        <w:t xml:space="preserve"> features that differentiate us from competitors. They lock us into a generic workflow, killing our ability to create a holistic and proactive member journey.</w:t>
+        <w:t>UX blocks are prescriptive and prevent us from building the innovative, value-add features that differentiate us from competitors. They lock us into a generic workflow, killing our ability to create a holistic and proactive member journey.</w:t>
       </w:r>
     </w:p>
     <w:p>
@@ -782,16 +690,7 @@
           <w:kern w:val="0"/>
           <w14:ligatures w14:val="none"/>
         </w:rPr>
-        <w:t xml:space="preserve"> A member is viewing their deductible tracker. They have $2,000 remaining. The most logical and helpful feature here is a tool that says, </w:t>
-      </w:r>
-      <w:r>
-        <w:rPr>
-          <w:rFonts w:ascii="Times New Roman" w:eastAsia="Times New Roman" w:hAnsi="Times New Roman" w:cs="Times New Roman"/>
-          <w:kern w:val="0"/>
-          <w14:ligatures w14:val="none"/>
-        </w:rPr>
-        <w:lastRenderedPageBreak/>
-        <w:t xml:space="preserve">"Planning a procedure? </w:t>
+        <w:t xml:space="preserve"> A member is viewing their deductible tracker. They have $2,000 remaining. The most logical and helpful feature here is a tool that says, "Planning a procedure? </w:t>
       </w:r>
       <w:r>
         <w:rPr>
@@ -851,6 +750,7 @@
           <w:kern w:val="0"/>
           <w14:ligatures w14:val="none"/>
         </w:rPr>
+        <w:lastRenderedPageBreak/>
         <w:t>Prevents Personalized Guidance:</w:t>
       </w:r>
       <w:r>
@@ -1186,8 +1086,41 @@
           <w:kern w:val="0"/>
           <w14:ligatures w14:val="none"/>
         </w:rPr>
-        <w:t xml:space="preserve"> The provider will inevitably update their block. These updates can introduce breaking changes to its appearance, functionality, or even the underlying DOM structure our own code might rely on for workarounds. This forces us into a </w:t>
-      </w:r>
+        <w:t xml:space="preserve"> The provider will inevitably update their block. These updates can introduce breaking changes to its appearance, functionality, or even the underlying DOM structure our own code might rely on for workarounds. This forces us into a reactive cycle of testing and fixing our application in response to the provider's release schedule, not our own.</w:t>
+      </w:r>
+    </w:p>
+    <w:p>
+      <w:pPr>
+        <w:spacing w:before="100" w:beforeAutospacing="1" w:after="100" w:afterAutospacing="1" w:line="240" w:lineRule="auto"/>
+        <w:outlineLvl w:val="3"/>
+        <w:rPr>
+          <w:rFonts w:ascii="Times New Roman" w:eastAsia="Times New Roman" w:hAnsi="Times New Roman" w:cs="Times New Roman"/>
+          <w:b/>
+          <w:bCs/>
+          <w:kern w:val="0"/>
+          <w14:ligatures w14:val="none"/>
+        </w:rPr>
+      </w:pPr>
+      <w:r>
+        <w:rPr>
+          <w:rFonts w:ascii="Times New Roman" w:eastAsia="Times New Roman" w:hAnsi="Times New Roman" w:cs="Times New Roman"/>
+          <w:b/>
+          <w:bCs/>
+          <w:kern w:val="0"/>
+          <w14:ligatures w14:val="none"/>
+        </w:rPr>
+        <w:t>3. Negative Long-Term Impact on Time to Market and Agility</w:t>
+      </w:r>
+    </w:p>
+    <w:p>
+      <w:pPr>
+        <w:spacing w:before="100" w:beforeAutospacing="1" w:after="100" w:afterAutospacing="1" w:line="240" w:lineRule="auto"/>
+        <w:rPr>
+          <w:rFonts w:ascii="Times New Roman" w:eastAsia="Times New Roman" w:hAnsi="Times New Roman" w:cs="Times New Roman"/>
+          <w:kern w:val="0"/>
+          <w14:ligatures w14:val="none"/>
+        </w:rPr>
+      </w:pPr>
       <w:r>
         <w:rPr>
           <w:rFonts w:ascii="Times New Roman" w:eastAsia="Times New Roman" w:hAnsi="Times New Roman" w:cs="Times New Roman"/>
@@ -1195,47 +1128,6 @@
           <w14:ligatures w14:val="none"/>
         </w:rPr>
         <w:lastRenderedPageBreak/>
-        <w:t>reactive cycle of testing and fixing our application in response to the provider's release schedule, not our own.</w:t>
-      </w:r>
-    </w:p>
-    <w:p>
-      <w:pPr>
-        <w:spacing w:before="100" w:beforeAutospacing="1" w:after="100" w:afterAutospacing="1" w:line="240" w:lineRule="auto"/>
-        <w:outlineLvl w:val="3"/>
-        <w:rPr>
-          <w:rFonts w:ascii="Times New Roman" w:eastAsia="Times New Roman" w:hAnsi="Times New Roman" w:cs="Times New Roman"/>
-          <w:b/>
-          <w:bCs/>
-          <w:kern w:val="0"/>
-          <w14:ligatures w14:val="none"/>
-        </w:rPr>
-      </w:pPr>
-      <w:r>
-        <w:rPr>
-          <w:rFonts w:ascii="Times New Roman" w:eastAsia="Times New Roman" w:hAnsi="Times New Roman" w:cs="Times New Roman"/>
-          <w:b/>
-          <w:bCs/>
-          <w:kern w:val="0"/>
-          <w14:ligatures w14:val="none"/>
-        </w:rPr>
-        <w:t>3. Negative Long-Term Impact on Time to Market and Agility</w:t>
-      </w:r>
-    </w:p>
-    <w:p>
-      <w:pPr>
-        <w:spacing w:before="100" w:beforeAutospacing="1" w:after="100" w:afterAutospacing="1" w:line="240" w:lineRule="auto"/>
-        <w:rPr>
-          <w:rFonts w:ascii="Times New Roman" w:eastAsia="Times New Roman" w:hAnsi="Times New Roman" w:cs="Times New Roman"/>
-          <w:kern w:val="0"/>
-          <w14:ligatures w14:val="none"/>
-        </w:rPr>
-      </w:pPr>
-      <w:r>
-        <w:rPr>
-          <w:rFonts w:ascii="Times New Roman" w:eastAsia="Times New Roman" w:hAnsi="Times New Roman" w:cs="Times New Roman"/>
-          <w:kern w:val="0"/>
-          <w14:ligatures w14:val="none"/>
-        </w:rPr>
         <w:t>The initial speed advantage of a block strategy is quickly eroded by the long-term costs of customization, maintenance, and strategic inflexibility.</w:t>
       </w:r>
     </w:p>
@@ -1577,7 +1469,6 @@
           <w:kern w:val="0"/>
           <w14:ligatures w14:val="none"/>
         </w:rPr>
-        <w:lastRenderedPageBreak/>
         <w:t>Of course. Here is an expansion of Item 1, providing specific examples and user stories from the Health Insurance industry to illustrate the risks of adopting a third-party UX/Data block strategy.</w:t>
       </w:r>
     </w:p>
@@ -1593,11 +1484,11 @@
       <w:r>
         <w:rPr>
           <w:rFonts w:ascii="Times New Roman" w:eastAsia="Times New Roman" w:hAnsi="Times New Roman" w:cs="Times New Roman"/>
-          <w:kern w:val="0"/>
-          <w14:ligatures w14:val="none"/>
+          <w:noProof/>
+          <w:kern w:val="0"/>
         </w:rPr>
         <w:pict w14:anchorId="3477B198">
-          <v:rect id="_x0000_i1027" style="width:0;height:1.5pt" o:hralign="center" o:hrstd="t" o:hr="t" fillcolor="#a0a0a0" stroked="f"/>
+          <v:rect id="_x0000_i1025" alt="" style="width:468pt;height:.05pt;mso-width-percent:0;mso-height-percent:0;mso-width-percent:0;mso-height-percent:0" o:hralign="center" o:hrstd="t" o:hr="t" fillcolor="#a0a0a0" stroked="f"/>
         </w:pict>
       </w:r>
     </w:p>
@@ -1625,33 +1516,8 @@
           <w:szCs w:val="27"/>
           <w14:ligatures w14:val="none"/>
         </w:rPr>
-        <w:t xml:space="preserve">Expansion </w:t>
-      </w:r>
-      <w:proofErr w:type="gramStart"/>
-      <w:r>
-        <w:rPr>
-          <w:rFonts w:ascii="Times New Roman" w:eastAsia="Times New Roman" w:hAnsi="Times New Roman" w:cs="Times New Roman"/>
-          <w:b/>
-          <w:bCs/>
-          <w:kern w:val="0"/>
-          <w:sz w:val="27"/>
-          <w:szCs w:val="27"/>
-          <w14:ligatures w14:val="none"/>
-        </w:rPr>
-        <w:t>on</w:t>
-      </w:r>
-      <w:proofErr w:type="gramEnd"/>
-      <w:r>
-        <w:rPr>
-          <w:rFonts w:ascii="Times New Roman" w:eastAsia="Times New Roman" w:hAnsi="Times New Roman" w:cs="Times New Roman"/>
-          <w:b/>
-          <w:bCs/>
-          <w:kern w:val="0"/>
-          <w:sz w:val="27"/>
-          <w:szCs w:val="27"/>
-          <w14:ligatures w14:val="none"/>
-        </w:rPr>
-        <w:t xml:space="preserve"> Item 1: Non-Aligned UX and Dilution of Brand Identity in Health Insurance</w:t>
+        <w:lastRenderedPageBreak/>
+        <w:t>Expansion on Item 1: Non-Aligned UX and Dilution of Brand Identity in Health Insurance</w:t>
       </w:r>
     </w:p>
     <w:p>
@@ -1884,25 +1750,7 @@
           <w:kern w:val="0"/>
           <w14:ligatures w14:val="none"/>
         </w:rPr>
-        <w:t xml:space="preserve"> We have invested heavily to ensure our platform is WCAG 2.1 AA compliant, a critical feature for users with disabilities. The provider's block may use low-contrast color combinations for appointment buttons or have improper ARIA labels for screen readers, making it difficult for visually impaired members to use. This not only breaks the </w:t>
-      </w:r>
-      <w:proofErr w:type="gramStart"/>
-      <w:r>
-        <w:rPr>
-          <w:rFonts w:ascii="Times New Roman" w:eastAsia="Times New Roman" w:hAnsi="Times New Roman" w:cs="Times New Roman"/>
-          <w:kern w:val="0"/>
-          <w14:ligatures w14:val="none"/>
-        </w:rPr>
-        <w:t>user</w:t>
-      </w:r>
-      <w:proofErr w:type="gramEnd"/>
-      <w:r>
-        <w:rPr>
-          <w:rFonts w:ascii="Times New Roman" w:eastAsia="Times New Roman" w:hAnsi="Times New Roman" w:cs="Times New Roman"/>
-          <w:kern w:val="0"/>
-          <w14:ligatures w14:val="none"/>
-        </w:rPr>
-        <w:t xml:space="preserve"> experience but also exposes us to legal risk.</w:t>
+        <w:t xml:space="preserve"> We have invested heavily to ensure our platform is WCAG 2.1 AA compliant, a critical feature for users with disabilities. The provider's block may use low-contrast color combinations for appointment buttons or have improper ARIA labels for screen readers, making it difficult for visually impaired members to use. This not only breaks the user experience but also exposes us to legal risk.</w:t>
       </w:r>
     </w:p>
     <w:p>
@@ -2010,53 +1858,71 @@
           <w:kern w:val="0"/>
           <w14:ligatures w14:val="none"/>
         </w:rPr>
+        <w:t>So that</w:t>
+      </w:r>
+      <w:r>
+        <w:rPr>
+          <w:rFonts w:ascii="Times New Roman" w:eastAsia="Times New Roman" w:hAnsi="Times New Roman" w:cs="Times New Roman"/>
+          <w:kern w:val="0"/>
+          <w14:ligatures w14:val="none"/>
+        </w:rPr>
+        <w:t xml:space="preserve"> I can schedule my first mental health appointment.</w:t>
+      </w:r>
+    </w:p>
+    <w:p>
+      <w:pPr>
+        <w:spacing w:before="100" w:beforeAutospacing="1" w:after="100" w:afterAutospacing="1" w:line="240" w:lineRule="auto"/>
+        <w:rPr>
+          <w:rFonts w:ascii="Times New Roman" w:eastAsia="Times New Roman" w:hAnsi="Times New Roman" w:cs="Times New Roman"/>
+          <w:kern w:val="0"/>
+          <w14:ligatures w14:val="none"/>
+        </w:rPr>
+      </w:pPr>
+      <w:r>
+        <w:rPr>
+          <w:rFonts w:ascii="Times New Roman" w:eastAsia="Times New Roman" w:hAnsi="Times New Roman" w:cs="Times New Roman"/>
+          <w:b/>
+          <w:bCs/>
+          <w:kern w:val="0"/>
+          <w14:ligatures w14:val="none"/>
+        </w:rPr>
+        <w:t>How the Block Strategy Fails This User:</w:t>
+      </w:r>
+      <w:r>
+        <w:rPr>
+          <w:rFonts w:ascii="Times New Roman" w:eastAsia="Times New Roman" w:hAnsi="Times New Roman" w:cs="Times New Roman"/>
+          <w:kern w:val="0"/>
+          <w14:ligatures w14:val="none"/>
+        </w:rPr>
+        <w:t xml:space="preserve"> The member navigates to the "Find Care" section, and the experience breaks. The screen reader </w:t>
+      </w:r>
+      <w:proofErr w:type="gramStart"/>
+      <w:r>
+        <w:rPr>
+          <w:rFonts w:ascii="Times New Roman" w:eastAsia="Times New Roman" w:hAnsi="Times New Roman" w:cs="Times New Roman"/>
+          <w:kern w:val="0"/>
+          <w14:ligatures w14:val="none"/>
+        </w:rPr>
+        <w:t>announces</w:t>
+      </w:r>
+      <w:proofErr w:type="gramEnd"/>
+      <w:r>
+        <w:rPr>
+          <w:rFonts w:ascii="Times New Roman" w:eastAsia="Times New Roman" w:hAnsi="Times New Roman" w:cs="Times New Roman"/>
+          <w:kern w:val="0"/>
+          <w14:ligatures w14:val="none"/>
+        </w:rPr>
+        <w:t xml:space="preserve"> "Dropdown menu, location," but the options within aren't properly labeled. The search results are presented in a table that isn't </w:t>
+      </w:r>
+      <w:proofErr w:type="gramStart"/>
+      <w:r>
+        <w:rPr>
+          <w:rFonts w:ascii="Times New Roman" w:eastAsia="Times New Roman" w:hAnsi="Times New Roman" w:cs="Times New Roman"/>
+          <w:kern w:val="0"/>
+          <w14:ligatures w14:val="none"/>
+        </w:rPr>
         <w:lastRenderedPageBreak/>
-        <w:t>So that</w:t>
-      </w:r>
-      <w:r>
-        <w:rPr>
-          <w:rFonts w:ascii="Times New Roman" w:eastAsia="Times New Roman" w:hAnsi="Times New Roman" w:cs="Times New Roman"/>
-          <w:kern w:val="0"/>
-          <w14:ligatures w14:val="none"/>
-        </w:rPr>
-        <w:t xml:space="preserve"> I can schedule my first mental health appointment.</w:t>
-      </w:r>
-    </w:p>
-    <w:p>
-      <w:pPr>
-        <w:spacing w:before="100" w:beforeAutospacing="1" w:after="100" w:afterAutospacing="1" w:line="240" w:lineRule="auto"/>
-        <w:rPr>
-          <w:rFonts w:ascii="Times New Roman" w:eastAsia="Times New Roman" w:hAnsi="Times New Roman" w:cs="Times New Roman"/>
-          <w:kern w:val="0"/>
-          <w14:ligatures w14:val="none"/>
-        </w:rPr>
-      </w:pPr>
-      <w:r>
-        <w:rPr>
-          <w:rFonts w:ascii="Times New Roman" w:eastAsia="Times New Roman" w:hAnsi="Times New Roman" w:cs="Times New Roman"/>
-          <w:b/>
-          <w:bCs/>
-          <w:kern w:val="0"/>
-          <w14:ligatures w14:val="none"/>
-        </w:rPr>
-        <w:t>How the Block Strategy Fails This User:</w:t>
-      </w:r>
-      <w:r>
-        <w:rPr>
-          <w:rFonts w:ascii="Times New Roman" w:eastAsia="Times New Roman" w:hAnsi="Times New Roman" w:cs="Times New Roman"/>
-          <w:kern w:val="0"/>
-          <w14:ligatures w14:val="none"/>
-        </w:rPr>
-        <w:t xml:space="preserve"> The member navigates to the "Find Care" section, and the experience breaks. The screen reader </w:t>
-      </w:r>
-      <w:proofErr w:type="gramStart"/>
-      <w:r>
-        <w:rPr>
-          <w:rFonts w:ascii="Times New Roman" w:eastAsia="Times New Roman" w:hAnsi="Times New Roman" w:cs="Times New Roman"/>
-          <w:kern w:val="0"/>
-          <w14:ligatures w14:val="none"/>
-        </w:rPr>
-        <w:t>announces</w:t>
+        <w:t>keyboard-navigable</w:t>
       </w:r>
       <w:proofErr w:type="gramEnd"/>
       <w:r>
@@ -2065,24 +1931,6 @@
           <w:kern w:val="0"/>
           <w14:ligatures w14:val="none"/>
         </w:rPr>
-        <w:t xml:space="preserve"> "Dropdown menu, location," but the options within aren't properly labeled. The search results are presented in a table that isn't </w:t>
-      </w:r>
-      <w:proofErr w:type="gramStart"/>
-      <w:r>
-        <w:rPr>
-          <w:rFonts w:ascii="Times New Roman" w:eastAsia="Times New Roman" w:hAnsi="Times New Roman" w:cs="Times New Roman"/>
-          <w:kern w:val="0"/>
-          <w14:ligatures w14:val="none"/>
-        </w:rPr>
-        <w:t>keyboard-navigable</w:t>
-      </w:r>
-      <w:proofErr w:type="gramEnd"/>
-      <w:r>
-        <w:rPr>
-          <w:rFonts w:ascii="Times New Roman" w:eastAsia="Times New Roman" w:hAnsi="Times New Roman" w:cs="Times New Roman"/>
-          <w:kern w:val="0"/>
-          <w14:ligatures w14:val="none"/>
-        </w:rPr>
         <w:t>. The member cannot complete this critical task independently, leading to frustration, a call to member services (increasing our operational costs), and a complete loss of trust in our digital tools.</w:t>
       </w:r>
     </w:p>
@@ -2124,43 +1972,7 @@
           <w:kern w:val="0"/>
           <w14:ligatures w14:val="none"/>
         </w:rPr>
-        <w:t xml:space="preserve">UX blocks are prescriptive and prevent us from building </w:t>
-      </w:r>
-      <w:proofErr w:type="gramStart"/>
-      <w:r>
-        <w:rPr>
-          <w:rFonts w:ascii="Times New Roman" w:eastAsia="Times New Roman" w:hAnsi="Times New Roman" w:cs="Times New Roman"/>
-          <w:kern w:val="0"/>
-          <w14:ligatures w14:val="none"/>
-        </w:rPr>
-        <w:t>the innovative</w:t>
-      </w:r>
-      <w:proofErr w:type="gramEnd"/>
-      <w:r>
-        <w:rPr>
-          <w:rFonts w:ascii="Times New Roman" w:eastAsia="Times New Roman" w:hAnsi="Times New Roman" w:cs="Times New Roman"/>
-          <w:kern w:val="0"/>
-          <w14:ligatures w14:val="none"/>
-        </w:rPr>
-        <w:t>, value-</w:t>
-      </w:r>
-      <w:proofErr w:type="gramStart"/>
-      <w:r>
-        <w:rPr>
-          <w:rFonts w:ascii="Times New Roman" w:eastAsia="Times New Roman" w:hAnsi="Times New Roman" w:cs="Times New Roman"/>
-          <w:kern w:val="0"/>
-          <w14:ligatures w14:val="none"/>
-        </w:rPr>
-        <w:t>add</w:t>
-      </w:r>
-      <w:proofErr w:type="gramEnd"/>
-      <w:r>
-        <w:rPr>
-          <w:rFonts w:ascii="Times New Roman" w:eastAsia="Times New Roman" w:hAnsi="Times New Roman" w:cs="Times New Roman"/>
-          <w:kern w:val="0"/>
-          <w14:ligatures w14:val="none"/>
-        </w:rPr>
-        <w:t xml:space="preserve"> features that differentiate us from competitors. They lock us into a generic workflow, killing our ability to create a holistic and proactive member journey.</w:t>
+        <w:t>UX blocks are prescriptive and prevent us from building the innovative, value-add features that differentiate us from competitors. They lock us into a generic workflow, killing our ability to create a holistic and proactive member journey.</w:t>
       </w:r>
     </w:p>
     <w:p>
@@ -2484,16 +2296,24 @@
           <w:kern w:val="0"/>
           <w14:ligatures w14:val="none"/>
         </w:rPr>
+        <w:t>How the Block Strategy Fails This User:</w:t>
+      </w:r>
+      <w:r>
+        <w:rPr>
+          <w:rFonts w:ascii="Times New Roman" w:eastAsia="Times New Roman" w:hAnsi="Times New Roman" w:cs="Times New Roman"/>
+          <w:kern w:val="0"/>
+          <w14:ligatures w14:val="none"/>
+        </w:rPr>
+        <w:t xml:space="preserve"> The member logs in and views the "Claims" block. They see the ER claim has been processed and their out-of-pocket tracker has updated. However, their core question remains unanswered. The block offers no way to simulate the cost of the upcoming surgery and see its effect. The user is left to do the math themselves, creating uncertainty and anxiety. Our ideal, custom-built feature would allow them to input "knee </w:t>
+      </w:r>
+      <w:r>
+        <w:rPr>
+          <w:rFonts w:ascii="Times New Roman" w:eastAsia="Times New Roman" w:hAnsi="Times New Roman" w:cs="Times New Roman"/>
+          <w:kern w:val="0"/>
+          <w14:ligatures w14:val="none"/>
+        </w:rPr>
         <w:lastRenderedPageBreak/>
-        <w:t>How the Block Strategy Fails This User:</w:t>
-      </w:r>
-      <w:r>
-        <w:rPr>
-          <w:rFonts w:ascii="Times New Roman" w:eastAsia="Times New Roman" w:hAnsi="Times New Roman" w:cs="Times New Roman"/>
-          <w:kern w:val="0"/>
-          <w14:ligatures w14:val="none"/>
-        </w:rPr>
-        <w:t xml:space="preserve"> The member logs in and views the "Claims" block. They see the ER claim has been processed and their out-of-pocket tracker has updated. However, their core question remains unanswered. The block offers no way to simulate the cost of the upcoming surgery and see its effect. The user is left to do the math themselves, creating uncertainty and anxiety. Our ideal, custom-built feature would allow them to input "knee surgery," get an estimate, and see a visual projection of their future spending. The block prevents this superior, more humane experience.</w:t>
+        <w:t>surgery," get an estimate, and see a visual projection of their future spending. The block prevents this superior, more humane experience.</w:t>
       </w:r>
     </w:p>
     <w:p/>

</xml_diff>